<commit_message>
EOG 60 Hz filtering
Got the filter to work.

Signed-off-by: John Maunsell <maunsell@uchicago.edu>
</commit_message>
<xml_diff>
--- a/Setup/ Software Setup.docx
+++ b/Setup/ Software Setup.docx
@@ -3,108 +3,230 @@
 <w:document xmlns:wpc="http://schemas.microsoft.com/office/word/2010/wordprocessingCanvas" xmlns:mo="http://schemas.microsoft.com/office/mac/office/2008/main" xmlns:mc="http://schemas.openxmlformats.org/markup-compatibility/2006" xmlns:mv="urn:schemas-microsoft-com:mac:vml" xmlns:o="urn:schemas-microsoft-com:office:office" xmlns:r="http://schemas.openxmlformats.org/officeDocument/2006/relationships" xmlns:m="http://schemas.openxmlformats.org/officeDocument/2006/math" xmlns:v="urn:schemas-microsoft-com:vml" xmlns:wp14="http://schemas.microsoft.com/office/word/2010/wordprocessingDrawing" xmlns:wp="http://schemas.openxmlformats.org/drawingml/2006/wordprocessingDrawing" xmlns:w10="urn:schemas-microsoft-com:office:word" xmlns:w="http://schemas.openxmlformats.org/wordprocessingml/2006/main" xmlns:w14="http://schemas.microsoft.com/office/word/2010/wordml" xmlns:w15="http://schemas.microsoft.com/office/word/2012/wordml" xmlns:wpg="http://schemas.microsoft.com/office/word/2010/wordprocessingGroup" xmlns:wpi="http://schemas.microsoft.com/office/word/2010/wordprocessingInk" xmlns:wne="http://schemas.microsoft.com/office/word/2006/wordml" xmlns:wps="http://schemas.microsoft.com/office/word/2010/wordprocessingShape" mc:Ignorable="w14 w15 wp14">
   <w:body>
     <w:p>
-      <w:r>
-        <w:t>Software setup:</w:t>
-      </w:r>
+      <w:pPr>
+        <w:rPr>
+          <w:b/>
+        </w:rPr>
+      </w:pPr>
+      <w:r>
+        <w:rPr>
+          <w:b/>
+        </w:rPr>
+        <w:t>Software setup</w:t>
+      </w:r>
+      <w:r>
+        <w:rPr>
+          <w:b/>
+        </w:rPr>
+        <w:t xml:space="preserve"> for NSCI 20100</w:t>
+      </w:r>
+      <w:r>
+        <w:rPr>
+          <w:b/>
+        </w:rPr>
+        <w:t>:</w:t>
+      </w:r>
+      <w:bookmarkStart w:id="0" w:name="_GoBack"/>
+      <w:bookmarkEnd w:id="0"/>
     </w:p>
     <w:p/>
     <w:p>
       <w:r>
-        <w:t xml:space="preserve">The lab needs Macs with Matlab.  </w:t>
-      </w:r>
-    </w:p>
-    <w:p>
-      <w:r>
-        <w:t xml:space="preserve">Additionally, the following software must be installed.  The first two need to be installed by someone with </w:t>
-      </w:r>
-      <w:r>
-        <w:t>administrator privileges</w:t>
-      </w:r>
-      <w:r>
-        <w:t>:</w:t>
+        <w:t xml:space="preserve">The lab needs </w:t>
+      </w:r>
+      <w:r>
+        <w:t>11 Macs with Matlab (10 for students, one for instructors)</w:t>
+      </w:r>
+    </w:p>
+    <w:p>
+      <w:r>
+        <w:t xml:space="preserve">  </w:t>
+      </w:r>
+    </w:p>
+    <w:p>
+      <w:r>
+        <w:t>The</w:t>
+      </w:r>
+      <w:r>
+        <w:t xml:space="preserve"> following software must be installed</w:t>
+      </w:r>
+      <w:r>
+        <w:t xml:space="preserve"> with Administrator privileges:</w:t>
       </w:r>
     </w:p>
     <w:p/>
     <w:p>
       <w:r>
         <w:tab/>
-      </w:r>
-      <w:proofErr w:type="spellStart"/>
-      <w:r>
-        <w:t>Psychtoolbox</w:t>
-      </w:r>
-      <w:proofErr w:type="spellEnd"/>
-      <w:r>
-        <w:t xml:space="preserve"> (installed from within Matlab</w:t>
-      </w:r>
-      <w:r>
-        <w:t>; for contrast thresholds and EOG labs</w:t>
-      </w:r>
-      <w:r>
-        <w:t>)</w:t>
+        <w:t>Matlab (I believe all the machines currently have Matlab)</w:t>
       </w:r>
     </w:p>
     <w:p>
       <w:r>
         <w:tab/>
-      </w:r>
-      <w:proofErr w:type="spellStart"/>
-      <w:r>
-        <w:t>Exodriver</w:t>
-      </w:r>
-      <w:proofErr w:type="spellEnd"/>
-      <w:r>
-        <w:t xml:space="preserve"> (LabJack; for EOG lab)</w:t>
-      </w:r>
-    </w:p>
-    <w:p>
-      <w:r>
-        <w:tab/>
-      </w:r>
-      <w:proofErr w:type="spellStart"/>
-      <w:r>
-        <w:t>Libusb</w:t>
-      </w:r>
-      <w:proofErr w:type="spellEnd"/>
-      <w:r>
-        <w:t xml:space="preserve"> (needed by </w:t>
-      </w:r>
-      <w:proofErr w:type="spellStart"/>
-      <w:r>
-        <w:t>Exodriver</w:t>
-      </w:r>
-      <w:proofErr w:type="spellEnd"/>
-      <w:r>
-        <w:t>; for EOG lab</w:t>
-      </w:r>
-      <w:r>
-        <w:t>)</w:t>
-      </w:r>
-    </w:p>
-    <w:p>
-      <w:r>
-        <w:tab/>
-        <w:t>Libdc1394 v.2.2.3</w:t>
-      </w:r>
-      <w:r>
-        <w:t xml:space="preserve"> – needs modification see here</w:t>
-      </w:r>
-      <w:r>
-        <w:t xml:space="preserve">: </w:t>
       </w:r>
       <w:hyperlink r:id="rId5" w:history="1">
         <w:r>
           <w:rPr>
             <w:rStyle w:val="Hyperlink"/>
           </w:rPr>
-          <w:t>https://www.ptgrey.com/tan/10868</w:t>
+          <w:t>ImageJ</w:t>
         </w:r>
       </w:hyperlink>
+      <w:r>
+        <w:t xml:space="preserve"> (for the genetics and optogenetics labs)</w:t>
+      </w:r>
+    </w:p>
+    <w:p>
+      <w:r>
+        <w:tab/>
+      </w:r>
+      <w:hyperlink r:id="rId6" w:history="1">
+        <w:r>
+          <w:rPr>
+            <w:rStyle w:val="Hyperlink"/>
+          </w:rPr>
+          <w:t xml:space="preserve">LabJack </w:t>
+        </w:r>
+        <w:proofErr w:type="spellStart"/>
+        <w:r>
+          <w:rPr>
+            <w:rStyle w:val="Hyperlink"/>
+          </w:rPr>
+          <w:t>Exodriver</w:t>
+        </w:r>
+        <w:proofErr w:type="spellEnd"/>
+      </w:hyperlink>
+      <w:r>
+        <w:t xml:space="preserve"> (</w:t>
+      </w:r>
+      <w:r>
+        <w:t xml:space="preserve">to run </w:t>
+      </w:r>
+      <w:r>
+        <w:t>LabJack</w:t>
+      </w:r>
+      <w:r>
+        <w:t xml:space="preserve"> hardware in the</w:t>
+      </w:r>
+      <w:r>
+        <w:t xml:space="preserve"> EOG</w:t>
+      </w:r>
+      <w:r>
+        <w:t xml:space="preserve"> and crayfish</w:t>
+      </w:r>
+      <w:r>
+        <w:t xml:space="preserve"> lab</w:t>
+      </w:r>
+      <w:r>
+        <w:t>s</w:t>
+      </w:r>
+      <w:r>
+        <w:t>)</w:t>
+      </w:r>
+    </w:p>
+    <w:p>
+      <w:r>
+        <w:tab/>
+      </w:r>
+      <w:hyperlink r:id="rId7" w:history="1">
+        <w:proofErr w:type="spellStart"/>
+        <w:r>
+          <w:rPr>
+            <w:rStyle w:val="Hyperlink"/>
+          </w:rPr>
+          <w:t>l</w:t>
+        </w:r>
+        <w:r>
+          <w:rPr>
+            <w:rStyle w:val="Hyperlink"/>
+          </w:rPr>
+          <w:t>ibusb</w:t>
+        </w:r>
+        <w:proofErr w:type="spellEnd"/>
+      </w:hyperlink>
+      <w:r>
+        <w:t xml:space="preserve"> (needed by </w:t>
+      </w:r>
+      <w:proofErr w:type="spellStart"/>
+      <w:r>
+        <w:t>Exodriver</w:t>
+      </w:r>
+      <w:proofErr w:type="spellEnd"/>
+      <w:r>
+        <w:t>; for EOG lab)</w:t>
+      </w:r>
+    </w:p>
+    <w:p>
+      <w:r>
+        <w:tab/>
+      </w:r>
+      <w:hyperlink r:id="rId8" w:history="1">
+        <w:r>
+          <w:rPr>
+            <w:rStyle w:val="Hyperlink"/>
+          </w:rPr>
+          <w:t xml:space="preserve">Pylon 5 for </w:t>
+        </w:r>
+        <w:proofErr w:type="spellStart"/>
+        <w:r>
+          <w:rPr>
+            <w:rStyle w:val="Hyperlink"/>
+          </w:rPr>
+          <w:t>MacOS</w:t>
+        </w:r>
+        <w:proofErr w:type="spellEnd"/>
+      </w:hyperlink>
+      <w:r>
+        <w:t xml:space="preserve"> (for the genetics and optogenetics labs)</w:t>
+      </w:r>
     </w:p>
     <w:p/>
-    <w:p>
-      <w:r>
-        <w:t>Additionally, Matlab should be configured as follows:</w:t>
+    <w:p/>
+    <w:p>
+      <w:r>
+        <w:t>The following can be installed by the course instructors:</w:t>
+      </w:r>
+    </w:p>
+    <w:p/>
+    <w:p>
+      <w:r>
+        <w:tab/>
+      </w:r>
+      <w:hyperlink r:id="rId9" w:history="1">
+        <w:r>
+          <w:rPr>
+            <w:rStyle w:val="Hyperlink"/>
+          </w:rPr>
+          <w:t>Psychtoolbo</w:t>
+        </w:r>
+        <w:r>
+          <w:rPr>
+            <w:rStyle w:val="Hyperlink"/>
+          </w:rPr>
+          <w:t>x-3</w:t>
+        </w:r>
+      </w:hyperlink>
+      <w:r>
+        <w:t xml:space="preserve"> (installed </w:t>
+      </w:r>
+      <w:r>
+        <w:t>using</w:t>
+      </w:r>
+      <w:r>
+        <w:t xml:space="preserve"> Matlab; for contrast thresholds</w:t>
+      </w:r>
+      <w:r>
+        <w:t>,</w:t>
+      </w:r>
+      <w:r>
+        <w:t xml:space="preserve"> EOG </w:t>
+      </w:r>
+      <w:r>
+        <w:t xml:space="preserve">and crayfish </w:t>
+      </w:r>
+      <w:r>
+        <w:t>labs)</w:t>
       </w:r>
     </w:p>
     <w:p/>
@@ -115,6 +237,7 @@
           <w:ilvl w:val="0"/>
           <w:numId w:val="1"/>
         </w:numPr>
+        <w:ind w:left="1440" w:hanging="270"/>
       </w:pPr>
       <w:r>
         <w:t>Place the “NSCI-20100 Code” folder on the Desktop.</w:t>
@@ -127,15 +250,28 @@
           <w:ilvl w:val="0"/>
           <w:numId w:val="1"/>
         </w:numPr>
-      </w:pPr>
-      <w:r>
-        <w:t>Copy Setup/</w:t>
+        <w:ind w:left="1440" w:hanging="270"/>
+      </w:pPr>
+      <w:r>
+        <w:t xml:space="preserve">Copy </w:t>
+      </w:r>
+      <w:r>
+        <w:t>“</w:t>
+      </w:r>
+      <w:r>
+        <w:t>NSCI-20100 Code</w:t>
+      </w:r>
+      <w:r>
+        <w:t>/Setup/</w:t>
       </w:r>
       <w:proofErr w:type="spellStart"/>
       <w:r>
         <w:t>startup.m</w:t>
       </w:r>
       <w:proofErr w:type="spellEnd"/>
+      <w:r>
+        <w:t>”</w:t>
+      </w:r>
       <w:r>
         <w:t xml:space="preserve"> to ~/Documents/MATLAB</w:t>
       </w:r>
@@ -147,6 +283,7 @@
           <w:ilvl w:val="0"/>
           <w:numId w:val="1"/>
         </w:numPr>
+        <w:ind w:left="1440" w:hanging="270"/>
       </w:pPr>
       <w:r>
         <w:t>Launch</w:t>
@@ -162,6 +299,7 @@
           <w:ilvl w:val="0"/>
           <w:numId w:val="1"/>
         </w:numPr>
+        <w:ind w:left="1440" w:hanging="270"/>
       </w:pPr>
       <w:r>
         <w:t xml:space="preserve">Set </w:t>
@@ -177,11 +315,7 @@
           <w:ilvl w:val="0"/>
           <w:numId w:val="1"/>
         </w:numPr>
-        <w:rPr>
-          <w:rStyle w:val="Hyperlink"/>
-          <w:color w:val="auto"/>
-          <w:u w:val="none"/>
-        </w:rPr>
+        <w:ind w:left="1440" w:hanging="270"/>
       </w:pPr>
       <w:r>
         <w:t xml:space="preserve">Give Matlab the command: </w:t>
@@ -199,14 +333,28 @@
       </w:r>
       <w:proofErr w:type="spellStart"/>
       <w:r>
-        <w:t>Psychtoolbox</w:t>
+        <w:t>Psychtoolb</w:t>
+      </w:r>
+      <w:r>
+        <w:t>ox</w:t>
       </w:r>
       <w:proofErr w:type="spellEnd"/>
       <w:r>
-        <w:t xml:space="preserve"> in the /Applications folder, because we don’t have administrator permissions.  </w:t>
-      </w:r>
-      <w:r>
-        <w:t>When the install process pauses, s</w:t>
+        <w:t xml:space="preserve"> in the /Applications folder without</w:t>
+      </w:r>
+      <w:r>
+        <w:t xml:space="preserve"> have administrator permissions.  </w:t>
+      </w:r>
+      <w:proofErr w:type="gramStart"/>
+      <w:r>
+        <w:t>So</w:t>
+      </w:r>
+      <w:proofErr w:type="gramEnd"/>
+      <w:r>
+        <w:t xml:space="preserve"> when</w:t>
+      </w:r>
+      <w:r>
+        <w:t xml:space="preserve"> the install process pauses, s</w:t>
       </w:r>
       <w:r>
         <w:t xml:space="preserve">ay </w:t>
@@ -232,41 +380,7 @@
       </w:r>
       <w:proofErr w:type="spellEnd"/>
       <w:r>
-        <w:t xml:space="preserve">” command failed.  Detailed instructions for downloading </w:t>
-      </w:r>
-      <w:proofErr w:type="spellStart"/>
-      <w:r>
-        <w:t>Psychtoolbox</w:t>
-      </w:r>
-      <w:proofErr w:type="spellEnd"/>
-      <w:r>
-        <w:t xml:space="preserve"> can be found at </w:t>
-      </w:r>
-      <w:hyperlink r:id="rId6" w:history="1">
-        <w:r>
-          <w:rPr>
-            <w:rStyle w:val="Hyperlink"/>
-          </w:rPr>
-          <w:t>psychtoolbox</w:t>
-        </w:r>
-        <w:r>
-          <w:rPr>
-            <w:rStyle w:val="Hyperlink"/>
-          </w:rPr>
-          <w:t>.</w:t>
-        </w:r>
-        <w:r>
-          <w:rPr>
-            <w:rStyle w:val="Hyperlink"/>
-          </w:rPr>
-          <w:t>org/download/</w:t>
-        </w:r>
-      </w:hyperlink>
-      <w:r>
-        <w:rPr>
-          <w:rStyle w:val="Hyperlink"/>
-        </w:rPr>
-        <w:t xml:space="preserve">.  </w:t>
+        <w:t xml:space="preserve">” command failed. </w:t>
       </w:r>
     </w:p>
     <w:p>
@@ -276,18 +390,20 @@
           <w:ilvl w:val="0"/>
           <w:numId w:val="1"/>
         </w:numPr>
-      </w:pPr>
-      <w:r>
-        <w:rPr>
-          <w:rStyle w:val="Hyperlink"/>
-        </w:rPr>
+        <w:ind w:left="1440" w:hanging="270"/>
+      </w:pPr>
+      <w:r>
         <w:t>Quit and relaunch Matlab.</w:t>
       </w:r>
+    </w:p>
+    <w:p>
+      <w:pPr>
+        <w:pStyle w:val="ListParagraph"/>
+        <w:ind w:left="1440"/>
+      </w:pPr>
       <w:r>
         <w:t xml:space="preserve"> </w:t>
       </w:r>
-      <w:bookmarkStart w:id="0" w:name="_GoBack"/>
-      <w:bookmarkEnd w:id="0"/>
     </w:p>
     <w:sectPr>
       <w:pgSz w:w="12240" w:h="15840"/>

</xml_diff>

<commit_message>
Fixed Matlab .fig files to work with Retina 4K displays.
</commit_message>
<xml_diff>
--- a/Setup/ Software Setup.docx
+++ b/Setup/ Software Setup.docx
@@ -1,6 +1,6 @@
 
 <file path=word/document.xml><?xml version="1.0" encoding="utf-8"?>
-<w:document xmlns:wpc="http://schemas.microsoft.com/office/word/2010/wordprocessingCanvas" xmlns:mo="http://schemas.microsoft.com/office/mac/office/2008/main" xmlns:mc="http://schemas.openxmlformats.org/markup-compatibility/2006" xmlns:mv="urn:schemas-microsoft-com:mac:vml" xmlns:o="urn:schemas-microsoft-com:office:office" xmlns:r="http://schemas.openxmlformats.org/officeDocument/2006/relationships" xmlns:m="http://schemas.openxmlformats.org/officeDocument/2006/math" xmlns:v="urn:schemas-microsoft-com:vml" xmlns:wp14="http://schemas.microsoft.com/office/word/2010/wordprocessingDrawing" xmlns:wp="http://schemas.openxmlformats.org/drawingml/2006/wordprocessingDrawing" xmlns:w10="urn:schemas-microsoft-com:office:word" xmlns:w="http://schemas.openxmlformats.org/wordprocessingml/2006/main" xmlns:w14="http://schemas.microsoft.com/office/word/2010/wordml" xmlns:w15="http://schemas.microsoft.com/office/word/2012/wordml" xmlns:wpg="http://schemas.microsoft.com/office/word/2010/wordprocessingGroup" xmlns:wpi="http://schemas.microsoft.com/office/word/2010/wordprocessingInk" xmlns:wne="http://schemas.microsoft.com/office/word/2006/wordml" xmlns:wps="http://schemas.microsoft.com/office/word/2010/wordprocessingShape" mc:Ignorable="w14 w15 wp14">
+<w:document xmlns:wpc="http://schemas.microsoft.com/office/word/2010/wordprocessingCanvas" xmlns:cx="http://schemas.microsoft.com/office/drawing/2014/chartex" xmlns:cx1="http://schemas.microsoft.com/office/drawing/2015/9/8/chartex" xmlns:cx2="http://schemas.microsoft.com/office/drawing/2015/10/21/chartex" xmlns:cx3="http://schemas.microsoft.com/office/drawing/2016/5/9/chartex" xmlns:cx4="http://schemas.microsoft.com/office/drawing/2016/5/10/chartex" xmlns:cx5="http://schemas.microsoft.com/office/drawing/2016/5/11/chartex" xmlns:cx6="http://schemas.microsoft.com/office/drawing/2016/5/12/chartex" xmlns:cx7="http://schemas.microsoft.com/office/drawing/2016/5/13/chartex" xmlns:cx8="http://schemas.microsoft.com/office/drawing/2016/5/14/chartex" xmlns:mc="http://schemas.openxmlformats.org/markup-compatibility/2006" xmlns:aink="http://schemas.microsoft.com/office/drawing/2016/ink" xmlns:am3d="http://schemas.microsoft.com/office/drawing/2017/model3d" xmlns:o="urn:schemas-microsoft-com:office:office" xmlns:r="http://schemas.openxmlformats.org/officeDocument/2006/relationships" xmlns:m="http://schemas.openxmlformats.org/officeDocument/2006/math" xmlns:v="urn:schemas-microsoft-com:vml" xmlns:wp14="http://schemas.microsoft.com/office/word/2010/wordprocessingDrawing" xmlns:wp="http://schemas.openxmlformats.org/drawingml/2006/wordprocessingDrawing" xmlns:w10="urn:schemas-microsoft-com:office:word" xmlns:w="http://schemas.openxmlformats.org/wordprocessingml/2006/main" xmlns:w14="http://schemas.microsoft.com/office/word/2010/wordml" xmlns:w15="http://schemas.microsoft.com/office/word/2012/wordml" xmlns:w16cid="http://schemas.microsoft.com/office/word/2016/wordml/cid" xmlns:w16se="http://schemas.microsoft.com/office/word/2015/wordml/symex" xmlns:wpg="http://schemas.microsoft.com/office/word/2010/wordprocessingGroup" xmlns:wpi="http://schemas.microsoft.com/office/word/2010/wordprocessingInk" xmlns:wne="http://schemas.microsoft.com/office/word/2006/wordml" xmlns:wps="http://schemas.microsoft.com/office/word/2010/wordprocessingShape" mc:Ignorable="w14 w15 w16se w16cid wp14">
   <w:body>
     <w:p>
       <w:pPr>
@@ -18,7 +18,15 @@
         <w:rPr>
           <w:b/>
         </w:rPr>
-        <w:t xml:space="preserve"> for NSCI 20100</w:t>
+        <w:t xml:space="preserve"> fo</w:t>
+      </w:r>
+      <w:bookmarkStart w:id="0" w:name="_GoBack"/>
+      <w:bookmarkEnd w:id="0"/>
+      <w:r>
+        <w:rPr>
+          <w:b/>
+        </w:rPr>
+        <w:t>r NSCI 20100</w:t>
       </w:r>
       <w:r>
         <w:rPr>
@@ -26,8 +34,6 @@
         </w:rPr>
         <w:t>:</w:t>
       </w:r>
-      <w:bookmarkStart w:id="0" w:name="_GoBack"/>
-      <w:bookmarkEnd w:id="0"/>
     </w:p>
     <w:p/>
     <w:p>
@@ -35,7 +41,16 @@
         <w:t xml:space="preserve">The lab needs </w:t>
       </w:r>
       <w:r>
-        <w:t>11 Macs with Matlab (10 for students, one for instructors)</w:t>
+        <w:t>13</w:t>
+      </w:r>
+      <w:r>
+        <w:t xml:space="preserve"> Macs with Matlab (</w:t>
+      </w:r>
+      <w:r>
+        <w:t>12</w:t>
+      </w:r>
+      <w:r>
+        <w:t xml:space="preserve"> for students, one for instructors)</w:t>
       </w:r>
     </w:p>
     <w:p>
@@ -98,31 +113,7 @@
         <w:proofErr w:type="spellEnd"/>
       </w:hyperlink>
       <w:r>
-        <w:t xml:space="preserve"> (</w:t>
-      </w:r>
-      <w:r>
-        <w:t xml:space="preserve">to run </w:t>
-      </w:r>
-      <w:r>
-        <w:t>LabJack</w:t>
-      </w:r>
-      <w:r>
-        <w:t xml:space="preserve"> hardware in the</w:t>
-      </w:r>
-      <w:r>
-        <w:t xml:space="preserve"> EOG</w:t>
-      </w:r>
-      <w:r>
-        <w:t xml:space="preserve"> and crayfish</w:t>
-      </w:r>
-      <w:r>
-        <w:t xml:space="preserve"> lab</w:t>
-      </w:r>
-      <w:r>
-        <w:t>s</w:t>
-      </w:r>
-      <w:r>
-        <w:t>)</w:t>
+        <w:t xml:space="preserve"> (to run LabJack hardware in the EOG and crayfish labs)</w:t>
       </w:r>
     </w:p>
     <w:p>
@@ -166,16 +157,8 @@
           <w:rPr>
             <w:rStyle w:val="Hyperlink"/>
           </w:rPr>
-          <w:t xml:space="preserve">Pylon 5 for </w:t>
+          <w:t>Pylon 5 for MacOS</w:t>
         </w:r>
-        <w:proofErr w:type="spellStart"/>
-        <w:r>
-          <w:rPr>
-            <w:rStyle w:val="Hyperlink"/>
-          </w:rPr>
-          <w:t>MacOS</w:t>
-        </w:r>
-        <w:proofErr w:type="spellEnd"/>
       </w:hyperlink>
       <w:r>
         <w:t xml:space="preserve"> (for the genetics and optogenetics labs)</w:t>
@@ -208,25 +191,7 @@
         </w:r>
       </w:hyperlink>
       <w:r>
-        <w:t xml:space="preserve"> (installed </w:t>
-      </w:r>
-      <w:r>
-        <w:t>using</w:t>
-      </w:r>
-      <w:r>
-        <w:t xml:space="preserve"> Matlab; for contrast thresholds</w:t>
-      </w:r>
-      <w:r>
-        <w:t>,</w:t>
-      </w:r>
-      <w:r>
-        <w:t xml:space="preserve"> EOG </w:t>
-      </w:r>
-      <w:r>
-        <w:t xml:space="preserve">and crayfish </w:t>
-      </w:r>
-      <w:r>
-        <w:t>labs)</w:t>
+        <w:t xml:space="preserve"> (installed using Matlab; for contrast thresholds, EOG and crayfish labs)</w:t>
       </w:r>
     </w:p>
     <w:p/>
@@ -256,13 +221,7 @@
         <w:t xml:space="preserve">Copy </w:t>
       </w:r>
       <w:r>
-        <w:t>“</w:t>
-      </w:r>
-      <w:r>
-        <w:t>NSCI-20100 Code</w:t>
-      </w:r>
-      <w:r>
-        <w:t>/Setup/</w:t>
+        <w:t>“NSCI-20100 Code/Setup/</w:t>
       </w:r>
       <w:proofErr w:type="spellStart"/>
       <w:r>
@@ -416,8 +375,8 @@
 </file>
 
 <file path=word/numbering.xml><?xml version="1.0" encoding="utf-8"?>
-<w:numbering xmlns:wpc="http://schemas.microsoft.com/office/word/2010/wordprocessingCanvas" xmlns:mo="http://schemas.microsoft.com/office/mac/office/2008/main" xmlns:mc="http://schemas.openxmlformats.org/markup-compatibility/2006" xmlns:mv="urn:schemas-microsoft-com:mac:vml" xmlns:o="urn:schemas-microsoft-com:office:office" xmlns:r="http://schemas.openxmlformats.org/officeDocument/2006/relationships" xmlns:m="http://schemas.openxmlformats.org/officeDocument/2006/math" xmlns:v="urn:schemas-microsoft-com:vml" xmlns:wp14="http://schemas.microsoft.com/office/word/2010/wordprocessingDrawing" xmlns:wp="http://schemas.openxmlformats.org/drawingml/2006/wordprocessingDrawing" xmlns:w10="urn:schemas-microsoft-com:office:word" xmlns:w="http://schemas.openxmlformats.org/wordprocessingml/2006/main" xmlns:w14="http://schemas.microsoft.com/office/word/2010/wordml" xmlns:w15="http://schemas.microsoft.com/office/word/2012/wordml" xmlns:wpg="http://schemas.microsoft.com/office/word/2010/wordprocessingGroup" xmlns:wpi="http://schemas.microsoft.com/office/word/2010/wordprocessingInk" xmlns:wne="http://schemas.microsoft.com/office/word/2006/wordml" xmlns:wps="http://schemas.microsoft.com/office/word/2010/wordprocessingShape" mc:Ignorable="w14 w15 wp14">
-  <w:abstractNum w:abstractNumId="0">
+<w:numbering xmlns:wpc="http://schemas.microsoft.com/office/word/2010/wordprocessingCanvas" xmlns:cx="http://schemas.microsoft.com/office/drawing/2014/chartex" xmlns:cx1="http://schemas.microsoft.com/office/drawing/2015/9/8/chartex" xmlns:cx2="http://schemas.microsoft.com/office/drawing/2015/10/21/chartex" xmlns:cx3="http://schemas.microsoft.com/office/drawing/2016/5/9/chartex" xmlns:cx4="http://schemas.microsoft.com/office/drawing/2016/5/10/chartex" xmlns:cx5="http://schemas.microsoft.com/office/drawing/2016/5/11/chartex" xmlns:cx6="http://schemas.microsoft.com/office/drawing/2016/5/12/chartex" xmlns:cx7="http://schemas.microsoft.com/office/drawing/2016/5/13/chartex" xmlns:cx8="http://schemas.microsoft.com/office/drawing/2016/5/14/chartex" xmlns:mc="http://schemas.openxmlformats.org/markup-compatibility/2006" xmlns:aink="http://schemas.microsoft.com/office/drawing/2016/ink" xmlns:am3d="http://schemas.microsoft.com/office/drawing/2017/model3d" xmlns:o="urn:schemas-microsoft-com:office:office" xmlns:r="http://schemas.openxmlformats.org/officeDocument/2006/relationships" xmlns:m="http://schemas.openxmlformats.org/officeDocument/2006/math" xmlns:v="urn:schemas-microsoft-com:vml" xmlns:wp14="http://schemas.microsoft.com/office/word/2010/wordprocessingDrawing" xmlns:wp="http://schemas.openxmlformats.org/drawingml/2006/wordprocessingDrawing" xmlns:w10="urn:schemas-microsoft-com:office:word" xmlns:w="http://schemas.openxmlformats.org/wordprocessingml/2006/main" xmlns:w14="http://schemas.microsoft.com/office/word/2010/wordml" xmlns:w15="http://schemas.microsoft.com/office/word/2012/wordml" xmlns:w16cid="http://schemas.microsoft.com/office/word/2016/wordml/cid" xmlns:w16se="http://schemas.microsoft.com/office/word/2015/wordml/symex" xmlns:wpg="http://schemas.microsoft.com/office/word/2010/wordprocessingGroup" xmlns:wpi="http://schemas.microsoft.com/office/word/2010/wordprocessingInk" xmlns:wne="http://schemas.microsoft.com/office/word/2006/wordml" xmlns:wps="http://schemas.microsoft.com/office/word/2010/wordprocessingShape" mc:Ignorable="w14 w15 w16se w16cid wp14">
+  <w:abstractNum w:abstractNumId="0" w15:restartNumberingAfterBreak="0">
     <w:nsid w:val="766253D6"/>
     <w:multiLevelType w:val="hybridMultilevel"/>
     <w:tmpl w:val="C104657A"/>
@@ -513,7 +472,7 @@
 </file>
 
 <file path=word/styles.xml><?xml version="1.0" encoding="utf-8"?>
-<w:styles xmlns:mc="http://schemas.openxmlformats.org/markup-compatibility/2006" xmlns:r="http://schemas.openxmlformats.org/officeDocument/2006/relationships" xmlns:w="http://schemas.openxmlformats.org/wordprocessingml/2006/main" xmlns:w14="http://schemas.microsoft.com/office/word/2010/wordml" xmlns:w15="http://schemas.microsoft.com/office/word/2012/wordml" mc:Ignorable="w14 w15">
+<w:styles xmlns:mc="http://schemas.openxmlformats.org/markup-compatibility/2006" xmlns:r="http://schemas.openxmlformats.org/officeDocument/2006/relationships" xmlns:w="http://schemas.openxmlformats.org/wordprocessingml/2006/main" xmlns:w14="http://schemas.microsoft.com/office/word/2010/wordml" xmlns:w15="http://schemas.microsoft.com/office/word/2012/wordml" xmlns:w16cid="http://schemas.microsoft.com/office/word/2016/wordml/cid" xmlns:w16se="http://schemas.microsoft.com/office/word/2015/wordml/symex" mc:Ignorable="w14 w15 w16se w16cid">
   <w:docDefaults>
     <w:rPrDefault>
       <w:rPr>
@@ -525,7 +484,7 @@
     </w:rPrDefault>
     <w:pPrDefault/>
   </w:docDefaults>
-  <w:latentStyles w:defLockedState="0" w:defUIPriority="99" w:defSemiHidden="0" w:defUnhideWhenUsed="0" w:defQFormat="0" w:count="382">
+  <w:latentStyles w:defLockedState="0" w:defUIPriority="99" w:defSemiHidden="0" w:defUnhideWhenUsed="0" w:defQFormat="0" w:count="376">
     <w:lsdException w:name="Normal" w:uiPriority="0" w:qFormat="1"/>
     <w:lsdException w:name="heading 1" w:uiPriority="9" w:qFormat="1"/>
     <w:lsdException w:name="heading 2" w:semiHidden="1" w:uiPriority="9" w:unhideWhenUsed="1" w:qFormat="1"/>
@@ -682,15 +641,6 @@
     <w:lsdException w:name="Balloon Text" w:semiHidden="1" w:unhideWhenUsed="1"/>
     <w:lsdException w:name="Table Grid" w:uiPriority="39"/>
     <w:lsdException w:name="Table Theme" w:semiHidden="1" w:unhideWhenUsed="1"/>
-    <w:lsdException w:name="Note Level 1" w:semiHidden="1" w:unhideWhenUsed="1"/>
-    <w:lsdException w:name="Note Level 2" w:semiHidden="1" w:unhideWhenUsed="1"/>
-    <w:lsdException w:name="Note Level 3" w:semiHidden="1" w:unhideWhenUsed="1"/>
-    <w:lsdException w:name="Note Level 4" w:semiHidden="1" w:unhideWhenUsed="1"/>
-    <w:lsdException w:name="Note Level 5" w:semiHidden="1" w:unhideWhenUsed="1"/>
-    <w:lsdException w:name="Note Level 6" w:semiHidden="1" w:unhideWhenUsed="1"/>
-    <w:lsdException w:name="Note Level 7" w:semiHidden="1" w:unhideWhenUsed="1"/>
-    <w:lsdException w:name="Note Level 8" w:semiHidden="1" w:unhideWhenUsed="1"/>
-    <w:lsdException w:name="Note Level 9" w:semiHidden="1" w:unhideWhenUsed="1"/>
     <w:lsdException w:name="Placeholder Text" w:semiHidden="1"/>
     <w:lsdException w:name="No Spacing" w:uiPriority="1" w:qFormat="1"/>
     <w:lsdException w:name="Light Shading" w:uiPriority="60"/>

</xml_diff>